<commit_message>
Implemented round one of testing updates and added unique survey information.
</commit_message>
<xml_diff>
--- a/docassemble/SmallClClaimAndAffidavit/data/templates/small_claims_checklist.docx
+++ b/docassemble/SmallClClaimAndAffidavit/data/templates/small_claims_checklist.docx
@@ -1,6 +1,6 @@
 
 <file path=word/document.xml><?xml version="1.0" encoding="utf-8"?>
-<w:document xmlns:wpc="http://schemas.microsoft.com/office/word/2010/wordprocessingCanvas" xmlns:cx="http://schemas.microsoft.com/office/drawing/2014/chartex" xmlns:cx1="http://schemas.microsoft.com/office/drawing/2015/9/8/chartex" xmlns:cx2="http://schemas.microsoft.com/office/drawing/2015/10/21/chartex" xmlns:cx3="http://schemas.microsoft.com/office/drawing/2016/5/9/chartex" xmlns:cx4="http://schemas.microsoft.com/office/drawing/2016/5/10/chartex" xmlns:cx5="http://schemas.microsoft.com/office/drawing/2016/5/11/chartex" xmlns:cx6="http://schemas.microsoft.com/office/drawing/2016/5/12/chartex" xmlns:cx7="http://schemas.microsoft.com/office/drawing/2016/5/13/chartex" xmlns:cx8="http://schemas.microsoft.com/office/drawing/2016/5/14/chartex" xmlns:mc="http://schemas.openxmlformats.org/markup-compatibility/2006" xmlns:aink="http://schemas.microsoft.com/office/drawing/2016/ink" xmlns:am3d="http://schemas.microsoft.com/office/drawing/2017/model3d" xmlns:o="urn:schemas-microsoft-com:office:office" xmlns:oel="http://schemas.microsoft.com/office/2019/extlst" xmlns:r="http://schemas.openxmlformats.org/officeDocument/2006/relationships" xmlns:m="http://schemas.openxmlformats.org/officeDocument/2006/math" xmlns:v="urn:schemas-microsoft-com:vml" xmlns:wp14="http://schemas.microsoft.com/office/word/2010/wordprocessingDrawing" xmlns:wp="http://schemas.openxmlformats.org/drawingml/2006/wordprocessingDrawing" xmlns:w10="urn:schemas-microsoft-com:office:word" xmlns:w="http://schemas.openxmlformats.org/wordprocessingml/2006/main" xmlns:w14="http://schemas.microsoft.com/office/word/2010/wordml" xmlns:w15="http://schemas.microsoft.com/office/word/2012/wordml" xmlns:w16cex="http://schemas.microsoft.com/office/word/2018/wordml/cex" xmlns:w16cid="http://schemas.microsoft.com/office/word/2016/wordml/cid" xmlns:w16="http://schemas.microsoft.com/office/word/2018/wordml" xmlns:w16du="http://schemas.microsoft.com/office/word/2023/wordml/word16du" xmlns:w16sdtdh="http://schemas.microsoft.com/office/word/2020/wordml/sdtdatahash" xmlns:w16se="http://schemas.microsoft.com/office/word/2015/wordml/symex" xmlns:wpg="http://schemas.microsoft.com/office/word/2010/wordprocessingGroup" xmlns:wpi="http://schemas.microsoft.com/office/word/2010/wordprocessingInk" xmlns:wne="http://schemas.microsoft.com/office/word/2006/wordml" xmlns:wps="http://schemas.microsoft.com/office/word/2010/wordprocessingShape" mc:Ignorable="w14 w15 w16se w16cid w16 w16cex w16sdtdh w16du wp14">
+<w:document xmlns:wpc="http://schemas.microsoft.com/office/word/2010/wordprocessingCanvas" xmlns:cx="http://schemas.microsoft.com/office/drawing/2014/chartex" xmlns:cx1="http://schemas.microsoft.com/office/drawing/2015/9/8/chartex" xmlns:cx2="http://schemas.microsoft.com/office/drawing/2015/10/21/chartex" xmlns:cx3="http://schemas.microsoft.com/office/drawing/2016/5/9/chartex" xmlns:cx4="http://schemas.microsoft.com/office/drawing/2016/5/10/chartex" xmlns:cx5="http://schemas.microsoft.com/office/drawing/2016/5/11/chartex" xmlns:cx6="http://schemas.microsoft.com/office/drawing/2016/5/12/chartex" xmlns:cx7="http://schemas.microsoft.com/office/drawing/2016/5/13/chartex" xmlns:cx8="http://schemas.microsoft.com/office/drawing/2016/5/14/chartex" xmlns:mc="http://schemas.openxmlformats.org/markup-compatibility/2006" xmlns:aink="http://schemas.microsoft.com/office/drawing/2016/ink" xmlns:am3d="http://schemas.microsoft.com/office/drawing/2017/model3d" xmlns:o="urn:schemas-microsoft-com:office:office" xmlns:oel="http://schemas.microsoft.com/office/2019/extlst" xmlns:r="http://schemas.openxmlformats.org/officeDocument/2006/relationships" xmlns:m="http://schemas.openxmlformats.org/officeDocument/2006/math" xmlns:v="urn:schemas-microsoft-com:vml" xmlns:wp14="http://schemas.microsoft.com/office/word/2010/wordprocessingDrawing" xmlns:wp="http://schemas.openxmlformats.org/drawingml/2006/wordprocessingDrawing" xmlns:w10="urn:schemas-microsoft-com:office:word" xmlns:w="http://schemas.openxmlformats.org/wordprocessingml/2006/main" xmlns:w14="http://schemas.microsoft.com/office/word/2010/wordml" xmlns:w15="http://schemas.microsoft.com/office/word/2012/wordml" xmlns:w16cex="http://schemas.microsoft.com/office/word/2018/wordml/cex" xmlns:w16cid="http://schemas.microsoft.com/office/word/2016/wordml/cid" xmlns:w16="http://schemas.microsoft.com/office/word/2018/wordml" xmlns:w16du="http://schemas.microsoft.com/office/word/2023/wordml/word16du" xmlns:w16sdtdh="http://schemas.microsoft.com/office/word/2020/wordml/sdtdatahash" xmlns:w16sdtfl="http://schemas.microsoft.com/office/word/2024/wordml/sdtformatlock" xmlns:w16se="http://schemas.microsoft.com/office/word/2015/wordml/symex" xmlns:wpg="http://schemas.microsoft.com/office/word/2010/wordprocessingGroup" xmlns:wpi="http://schemas.microsoft.com/office/word/2010/wordprocessingInk" xmlns:wne="http://schemas.microsoft.com/office/word/2006/wordml" xmlns:wps="http://schemas.microsoft.com/office/word/2010/wordprocessingShape" mc:Ignorable="w14 w15 w16se w16cid w16 w16cex w16sdtdh w16sdtfl w16du wp14">
   <w:body>
     <w:p>
       <w:bookmarkStart w:id="0" w:name="_heading=h.dq0av64i9ak" w:colFirst="0" w:colLast="0"/>
@@ -33,10 +33,10 @@
           <w:noProof/>
         </w:rPr>
         <w:drawing>
-          <wp:inline distT="0" distB="0" distL="0" distR="0" wp14:anchorId="635EE56C" wp14:editId="7ABE42A2">
-            <wp:extent cx="1033272" cy="1033272"/>
-            <wp:effectExtent l="0" t="0" r="0" b="0"/>
-            <wp:docPr id="641192483" name="Picture 2" descr="Survey QR Code"/>
+          <wp:inline distT="0" distB="0" distL="0" distR="0" wp14:anchorId="32401BFC" wp14:editId="40DF361E">
+            <wp:extent cx="1188720" cy="1188720"/>
+            <wp:effectExtent l="0" t="0" r="5080" b="5080"/>
+            <wp:docPr id="2074624900" name="Picture 3" descr="Survey QR Code"/>
             <wp:cNvGraphicFramePr>
               <a:graphicFrameLocks xmlns:a="http://schemas.openxmlformats.org/drawingml/2006/main" noChangeAspect="1"/>
             </wp:cNvGraphicFramePr>
@@ -44,36 +44,29 @@
               <a:graphicData uri="http://schemas.openxmlformats.org/drawingml/2006/picture">
                 <pic:pic xmlns:pic="http://schemas.openxmlformats.org/drawingml/2006/picture">
                   <pic:nvPicPr>
-                    <pic:cNvPr id="641192483" name="Picture 2" descr="Survey QR Code"/>
-                    <pic:cNvPicPr>
-                      <a:picLocks noChangeAspect="1" noChangeArrowheads="1"/>
-                    </pic:cNvPicPr>
+                    <pic:cNvPr id="2074624900" name="Picture 3" descr="Survey QR Code"/>
+                    <pic:cNvPicPr/>
                   </pic:nvPicPr>
                   <pic:blipFill>
-                    <a:blip r:embed="rId6" cstate="print">
+                    <a:blip r:embed="rId6">
                       <a:extLst>
                         <a:ext uri="{28A0092B-C50C-407E-A947-70E740481C1C}">
                           <a14:useLocalDpi xmlns:a14="http://schemas.microsoft.com/office/drawing/2010/main" val="0"/>
                         </a:ext>
                       </a:extLst>
                     </a:blip>
-                    <a:srcRect/>
                     <a:stretch>
                       <a:fillRect/>
                     </a:stretch>
                   </pic:blipFill>
-                  <pic:spPr bwMode="auto">
-                    <a:xfrm flipV="1">
+                  <pic:spPr>
+                    <a:xfrm>
                       <a:off x="0" y="0"/>
-                      <a:ext cx="1033272" cy="1033272"/>
+                      <a:ext cx="1188720" cy="1188720"/>
                     </a:xfrm>
                     <a:prstGeom prst="rect">
                       <a:avLst/>
                     </a:prstGeom>
-                    <a:noFill/>
-                    <a:ln>
-                      <a:noFill/>
-                    </a:ln>
                   </pic:spPr>
                 </pic:pic>
               </a:graphicData>
@@ -81,11 +74,6 @@
           </wp:inline>
         </w:drawing>
       </w:r>
-    </w:p>
-    <w:p>
-      <w:pPr>
-        <w:jc w:val="center"/>
-      </w:pPr>
     </w:p>
     <w:p>
       <w:pPr>
@@ -1405,7 +1393,7 @@
 </file>
 
 <file path=word/numbering.xml><?xml version="1.0" encoding="utf-8"?>
-<w:numbering xmlns:wpc="http://schemas.microsoft.com/office/word/2010/wordprocessingCanvas" xmlns:cx="http://schemas.microsoft.com/office/drawing/2014/chartex" xmlns:cx1="http://schemas.microsoft.com/office/drawing/2015/9/8/chartex" xmlns:cx2="http://schemas.microsoft.com/office/drawing/2015/10/21/chartex" xmlns:cx3="http://schemas.microsoft.com/office/drawing/2016/5/9/chartex" xmlns:cx4="http://schemas.microsoft.com/office/drawing/2016/5/10/chartex" xmlns:cx5="http://schemas.microsoft.com/office/drawing/2016/5/11/chartex" xmlns:cx6="http://schemas.microsoft.com/office/drawing/2016/5/12/chartex" xmlns:cx7="http://schemas.microsoft.com/office/drawing/2016/5/13/chartex" xmlns:cx8="http://schemas.microsoft.com/office/drawing/2016/5/14/chartex" xmlns:mc="http://schemas.openxmlformats.org/markup-compatibility/2006" xmlns:aink="http://schemas.microsoft.com/office/drawing/2016/ink" xmlns:am3d="http://schemas.microsoft.com/office/drawing/2017/model3d" xmlns:o="urn:schemas-microsoft-com:office:office" xmlns:oel="http://schemas.microsoft.com/office/2019/extlst" xmlns:r="http://schemas.openxmlformats.org/officeDocument/2006/relationships" xmlns:m="http://schemas.openxmlformats.org/officeDocument/2006/math" xmlns:v="urn:schemas-microsoft-com:vml" xmlns:wp14="http://schemas.microsoft.com/office/word/2010/wordprocessingDrawing" xmlns:wp="http://schemas.openxmlformats.org/drawingml/2006/wordprocessingDrawing" xmlns:w10="urn:schemas-microsoft-com:office:word" xmlns:w="http://schemas.openxmlformats.org/wordprocessingml/2006/main" xmlns:w14="http://schemas.microsoft.com/office/word/2010/wordml" xmlns:w15="http://schemas.microsoft.com/office/word/2012/wordml" xmlns:w16cex="http://schemas.microsoft.com/office/word/2018/wordml/cex" xmlns:w16cid="http://schemas.microsoft.com/office/word/2016/wordml/cid" xmlns:w16="http://schemas.microsoft.com/office/word/2018/wordml" xmlns:w16du="http://schemas.microsoft.com/office/word/2023/wordml/word16du" xmlns:w16sdtdh="http://schemas.microsoft.com/office/word/2020/wordml/sdtdatahash" xmlns:w16se="http://schemas.microsoft.com/office/word/2015/wordml/symex" xmlns:wpg="http://schemas.microsoft.com/office/word/2010/wordprocessingGroup" xmlns:wpi="http://schemas.microsoft.com/office/word/2010/wordprocessingInk" xmlns:wne="http://schemas.microsoft.com/office/word/2006/wordml" xmlns:wps="http://schemas.microsoft.com/office/word/2010/wordprocessingShape" mc:Ignorable="w14 w15 w16se w16cid w16 w16cex w16sdtdh w16du wp14">
+<w:numbering xmlns:wpc="http://schemas.microsoft.com/office/word/2010/wordprocessingCanvas" xmlns:cx="http://schemas.microsoft.com/office/drawing/2014/chartex" xmlns:cx1="http://schemas.microsoft.com/office/drawing/2015/9/8/chartex" xmlns:cx2="http://schemas.microsoft.com/office/drawing/2015/10/21/chartex" xmlns:cx3="http://schemas.microsoft.com/office/drawing/2016/5/9/chartex" xmlns:cx4="http://schemas.microsoft.com/office/drawing/2016/5/10/chartex" xmlns:cx5="http://schemas.microsoft.com/office/drawing/2016/5/11/chartex" xmlns:cx6="http://schemas.microsoft.com/office/drawing/2016/5/12/chartex" xmlns:cx7="http://schemas.microsoft.com/office/drawing/2016/5/13/chartex" xmlns:cx8="http://schemas.microsoft.com/office/drawing/2016/5/14/chartex" xmlns:mc="http://schemas.openxmlformats.org/markup-compatibility/2006" xmlns:aink="http://schemas.microsoft.com/office/drawing/2016/ink" xmlns:am3d="http://schemas.microsoft.com/office/drawing/2017/model3d" xmlns:o="urn:schemas-microsoft-com:office:office" xmlns:oel="http://schemas.microsoft.com/office/2019/extlst" xmlns:r="http://schemas.openxmlformats.org/officeDocument/2006/relationships" xmlns:m="http://schemas.openxmlformats.org/officeDocument/2006/math" xmlns:v="urn:schemas-microsoft-com:vml" xmlns:wp14="http://schemas.microsoft.com/office/word/2010/wordprocessingDrawing" xmlns:wp="http://schemas.openxmlformats.org/drawingml/2006/wordprocessingDrawing" xmlns:w10="urn:schemas-microsoft-com:office:word" xmlns:w="http://schemas.openxmlformats.org/wordprocessingml/2006/main" xmlns:w14="http://schemas.microsoft.com/office/word/2010/wordml" xmlns:w15="http://schemas.microsoft.com/office/word/2012/wordml" xmlns:w16cex="http://schemas.microsoft.com/office/word/2018/wordml/cex" xmlns:w16cid="http://schemas.microsoft.com/office/word/2016/wordml/cid" xmlns:w16="http://schemas.microsoft.com/office/word/2018/wordml" xmlns:w16du="http://schemas.microsoft.com/office/word/2023/wordml/word16du" xmlns:w16sdtdh="http://schemas.microsoft.com/office/word/2020/wordml/sdtdatahash" xmlns:w16sdtfl="http://schemas.microsoft.com/office/word/2024/wordml/sdtformatlock" xmlns:w16se="http://schemas.microsoft.com/office/word/2015/wordml/symex" xmlns:wpg="http://schemas.microsoft.com/office/word/2010/wordprocessingGroup" xmlns:wpi="http://schemas.microsoft.com/office/word/2010/wordprocessingInk" xmlns:wne="http://schemas.microsoft.com/office/word/2006/wordml" xmlns:wps="http://schemas.microsoft.com/office/word/2010/wordprocessingShape" mc:Ignorable="w14 w15 w16se w16cid w16 w16cex w16sdtdh w16sdtfl w16du wp14">
   <w:abstractNum w:abstractNumId="0" w15:restartNumberingAfterBreak="0">
     <w:nsid w:val="2C92161A"/>
     <w:multiLevelType w:val="multilevel"/>
@@ -1764,7 +1752,7 @@
 </file>
 
 <file path=word/styles.xml><?xml version="1.0" encoding="utf-8"?>
-<w:styles xmlns:mc="http://schemas.openxmlformats.org/markup-compatibility/2006" xmlns:r="http://schemas.openxmlformats.org/officeDocument/2006/relationships" xmlns:w="http://schemas.openxmlformats.org/wordprocessingml/2006/main" xmlns:w14="http://schemas.microsoft.com/office/word/2010/wordml" xmlns:w15="http://schemas.microsoft.com/office/word/2012/wordml" xmlns:w16cex="http://schemas.microsoft.com/office/word/2018/wordml/cex" xmlns:w16cid="http://schemas.microsoft.com/office/word/2016/wordml/cid" xmlns:w16="http://schemas.microsoft.com/office/word/2018/wordml" xmlns:w16du="http://schemas.microsoft.com/office/word/2023/wordml/word16du" xmlns:w16sdtdh="http://schemas.microsoft.com/office/word/2020/wordml/sdtdatahash" xmlns:w16se="http://schemas.microsoft.com/office/word/2015/wordml/symex" mc:Ignorable="w14 w15 w16se w16cid w16 w16cex w16sdtdh w16du">
+<w:styles xmlns:mc="http://schemas.openxmlformats.org/markup-compatibility/2006" xmlns:r="http://schemas.openxmlformats.org/officeDocument/2006/relationships" xmlns:w="http://schemas.openxmlformats.org/wordprocessingml/2006/main" xmlns:w14="http://schemas.microsoft.com/office/word/2010/wordml" xmlns:w15="http://schemas.microsoft.com/office/word/2012/wordml" xmlns:w16cex="http://schemas.microsoft.com/office/word/2018/wordml/cex" xmlns:w16cid="http://schemas.microsoft.com/office/word/2016/wordml/cid" xmlns:w16="http://schemas.microsoft.com/office/word/2018/wordml" xmlns:w16du="http://schemas.microsoft.com/office/word/2023/wordml/word16du" xmlns:w16sdtdh="http://schemas.microsoft.com/office/word/2020/wordml/sdtdatahash" xmlns:w16sdtfl="http://schemas.microsoft.com/office/word/2024/wordml/sdtformatlock" xmlns:w16se="http://schemas.microsoft.com/office/word/2015/wordml/symex" mc:Ignorable="w14 w15 w16se w16cid w16 w16cex w16sdtdh w16sdtfl w16du">
   <w:docDefaults>
     <w:rPrDefault>
       <w:rPr>

</xml_diff>

<commit_message>
fixes #102, also updates formatting in instructions
</commit_message>
<xml_diff>
--- a/docassemble/SmallClClaimAndAffidavit/data/templates/small_claims_checklist.docx
+++ b/docassemble/SmallClClaimAndAffidavit/data/templates/small_claims_checklist.docx
@@ -1377,7 +1377,21 @@
             <w:color w:val="0563C1"/>
             <w:u w:val="single"/>
           </w:rPr>
-          <w:t>Collecting Your Judgment</w:t>
+          <w:t>Collect</w:t>
+        </w:r>
+        <w:r>
+          <w:rPr>
+            <w:color w:val="0563C1"/>
+            <w:u w:val="single"/>
+          </w:rPr>
+          <w:t>i</w:t>
+        </w:r>
+        <w:r>
+          <w:rPr>
+            <w:color w:val="0563C1"/>
+            <w:u w:val="single"/>
+          </w:rPr>
+          <w:t>ng Your Judgment</w:t>
         </w:r>
       </w:hyperlink>
       <w:r>
@@ -2154,23 +2168,20 @@
   </w:style>
   <w:style w:type="paragraph" w:styleId="Heading1">
     <w:name w:val="heading 1"/>
-    <w:basedOn w:val="Normal"/>
+    <w:basedOn w:val="Heading2"/>
     <w:next w:val="Normal"/>
     <w:link w:val="Heading1Char"/>
     <w:uiPriority w:val="9"/>
     <w:qFormat/>
-    <w:rsid w:val="0099790F"/>
+    <w:rsid w:val="00C205B5"/>
     <w:pPr>
-      <w:keepNext/>
-      <w:keepLines/>
-      <w:spacing w:before="240"/>
+      <w:spacing w:before="120" w:after="0" w:line="259" w:lineRule="auto"/>
       <w:outlineLvl w:val="0"/>
     </w:pPr>
     <w:rPr>
-      <w:rFonts w:asciiTheme="majorHAnsi" w:eastAsiaTheme="majorEastAsia" w:hAnsiTheme="majorHAnsi" w:cstheme="majorBidi"/>
-      <w:color w:val="2F5496" w:themeColor="accent1" w:themeShade="BF"/>
-      <w:sz w:val="32"/>
-      <w:szCs w:val="32"/>
+      <w:rFonts w:ascii="Aptos" w:eastAsiaTheme="majorEastAsia" w:hAnsi="Aptos" w:cstheme="majorBidi"/>
+      <w:b w:val="0"/>
+      <w:sz w:val="30"/>
     </w:rPr>
   </w:style>
   <w:style w:type="paragraph" w:styleId="Heading2">
@@ -2389,11 +2400,10 @@
     <w:basedOn w:val="DefaultParagraphFont"/>
     <w:link w:val="Heading1"/>
     <w:uiPriority w:val="9"/>
-    <w:rsid w:val="0099790F"/>
+    <w:rsid w:val="00C205B5"/>
     <w:rPr>
-      <w:rFonts w:asciiTheme="majorHAnsi" w:eastAsiaTheme="majorEastAsia" w:hAnsiTheme="majorHAnsi" w:cstheme="majorBidi"/>
-      <w:color w:val="2F5496" w:themeColor="accent1" w:themeShade="BF"/>
-      <w:sz w:val="32"/>
+      <w:rFonts w:ascii="Aptos" w:eastAsiaTheme="majorEastAsia" w:hAnsi="Aptos" w:cstheme="majorBidi"/>
+      <w:sz w:val="30"/>
       <w:szCs w:val="32"/>
     </w:rPr>
   </w:style>

</xml_diff>

<commit_message>
add sentence on credit card fees
</commit_message>
<xml_diff>
--- a/docassemble/SmallClClaimAndAffidavit/data/templates/small_claims_checklist.docx
+++ b/docassemble/SmallClClaimAndAffidavit/data/templates/small_claims_checklist.docx
@@ -359,7 +359,21 @@
         <w:rPr>
           <w:color w:val="222222"/>
         </w:rPr>
-        <w:t xml:space="preserve"> is only available for some courts. Even in courts where it is available, you can only use it for some case types. The State Court Administrative Office keeps a </w:t>
+        <w:t xml:space="preserve"> is only available for </w:t>
+      </w:r>
+      <w:proofErr w:type="gramStart"/>
+      <w:r>
+        <w:rPr>
+          <w:color w:val="222222"/>
+        </w:rPr>
+        <w:t>some courts</w:t>
+      </w:r>
+      <w:proofErr w:type="gramEnd"/>
+      <w:r>
+        <w:rPr>
+          <w:color w:val="222222"/>
+        </w:rPr>
+        <w:t xml:space="preserve">. Even in courts where it is available, you can only use it for some case types. The State Court Administrative Office keeps a </w:t>
       </w:r>
       <w:hyperlink r:id="rId10">
         <w:r>
@@ -732,6 +746,27 @@
         <w:rPr>
           <w:color w:val="000000"/>
         </w:rPr>
+        <w:t>If you use a credit card to pay, you may also be charged a nonrefundable 3% processing fee.</w:t>
+      </w:r>
+    </w:p>
+    <w:p>
+      <w:pPr>
+        <w:pBdr>
+          <w:top w:val="nil"/>
+          <w:left w:val="nil"/>
+          <w:bottom w:val="nil"/>
+          <w:right w:val="nil"/>
+          <w:between w:val="nil"/>
+        </w:pBdr>
+        <w:spacing w:after="160" w:line="276" w:lineRule="auto"/>
+        <w:rPr>
+          <w:color w:val="000000"/>
+        </w:rPr>
+      </w:pPr>
+      <w:r>
+        <w:rPr>
+          <w:color w:val="000000"/>
+        </w:rPr>
         <w:t xml:space="preserve">If you can’t afford to pay the filing fee, you can ask the court to waive your fees. The form you can use for this is the </w:t>
       </w:r>
       <w:hyperlink r:id="rId12">
@@ -1073,7 +1108,21 @@
         <w:rPr>
           <w:color w:val="000000"/>
         </w:rPr>
-        <w:t>Any witnesses you ask to speak on your behalf may write a letter or sign an affidavit, but it is best if they appear in court as well. If you need someone to testify who is not willing to come to court, you can get an order to appear. You may want to talk to a lawyer about how to do this.</w:t>
+        <w:t xml:space="preserve">Any witnesses you ask to </w:t>
+      </w:r>
+      <w:proofErr w:type="gramStart"/>
+      <w:r>
+        <w:rPr>
+          <w:color w:val="000000"/>
+        </w:rPr>
+        <w:t>speak</w:t>
+      </w:r>
+      <w:proofErr w:type="gramEnd"/>
+      <w:r>
+        <w:rPr>
+          <w:color w:val="000000"/>
+        </w:rPr>
+        <w:t xml:space="preserve"> on your behalf may write a letter or sign an affidavit, but it is best if they appear in court as well. If you need someone to testify who is not willing to come to court, you can get an order to appear. You may want to talk to a lawyer about how to do this.</w:t>
       </w:r>
     </w:p>
     <w:p>
@@ -1205,7 +1254,21 @@
         <w:rPr>
           <w:color w:val="000000"/>
         </w:rPr>
-        <w:t>Remember that when people represent themselves in court, they are expected to follow the same rules an attorney does.</w:t>
+        <w:t xml:space="preserve">Remember that when people represent themselves in court, they are expected to follow the same </w:t>
+      </w:r>
+      <w:proofErr w:type="gramStart"/>
+      <w:r>
+        <w:rPr>
+          <w:color w:val="000000"/>
+        </w:rPr>
+        <w:t>rules</w:t>
+      </w:r>
+      <w:proofErr w:type="gramEnd"/>
+      <w:r>
+        <w:rPr>
+          <w:color w:val="000000"/>
+        </w:rPr>
+        <w:t xml:space="preserve"> an attorney does.</w:t>
       </w:r>
     </w:p>
     <w:p>
@@ -1247,7 +1310,21 @@
         <w:rPr>
           <w:color w:val="000000"/>
         </w:rPr>
-        <w:t>Answer the judge’s or magistrate’s questions clearly and directly. If the judge or magistrate wants to hear from your other witnesses, ask them to tell the court what they know or saw regarding your situation.</w:t>
+        <w:t xml:space="preserve">Answer the judge’s or magistrate’s questions clearly and directly. If the judge or magistrate wants to hear from your other witnesses, ask them to tell the court what they know or </w:t>
+      </w:r>
+      <w:proofErr w:type="gramStart"/>
+      <w:r>
+        <w:rPr>
+          <w:color w:val="000000"/>
+        </w:rPr>
+        <w:t>saw</w:t>
+      </w:r>
+      <w:proofErr w:type="gramEnd"/>
+      <w:r>
+        <w:rPr>
+          <w:color w:val="000000"/>
+        </w:rPr>
+        <w:t xml:space="preserve"> regarding your situation.</w:t>
       </w:r>
     </w:p>
     <w:p>
@@ -1377,21 +1454,7 @@
             <w:color w:val="0563C1"/>
             <w:u w:val="single"/>
           </w:rPr>
-          <w:t>Collect</w:t>
-        </w:r>
-        <w:r>
-          <w:rPr>
-            <w:color w:val="0563C1"/>
-            <w:u w:val="single"/>
-          </w:rPr>
-          <w:t>i</w:t>
-        </w:r>
-        <w:r>
-          <w:rPr>
-            <w:color w:val="0563C1"/>
-            <w:u w:val="single"/>
-          </w:rPr>
-          <w:t>ng Your Judgment</w:t>
+          <w:t>Collecting Your Judgment</w:t>
         </w:r>
       </w:hyperlink>
       <w:r>

</xml_diff>